<commit_message>
Don't use variable names with special characters
Word seems to wrap special characters (or at least $) in
XML tags more often than normal characters.
</commit_message>
<xml_diff>
--- a/spec/fixtures/basic.docx
+++ b/spec/fixtures/basic.docx
@@ -7,10 +7,7 @@
         <w:t>This is a test document. Here is a variable</w:t>
       </w:r>
       <w:r>
-        <w:t>,</w:t>
-      </w:r>
-      <w:r>
-        <w:t xml:space="preserve"> $foobar$.</w:t>
+        <w:t xml:space="preserve"> FOOBAR.</w:t>
       </w:r>
     </w:p>
     <w:sectPr>

</xml_diff>